<commit_message>
Added an architectures and tool sections under software design
</commit_message>
<xml_diff>
--- a/Report/Report.docx
+++ b/Report/Report.docx
@@ -3905,22 +3905,20 @@
       <w:pPr>
         <w:spacing w:line="360" w:lineRule="auto"/>
       </w:pPr>
-      <w:bookmarkStart w:id="26" w:name="_GoBack"/>
+    </w:p>
+    <w:p>
+      <w:pPr>
+        <w:pStyle w:val="Heading1"/>
+        <w:spacing w:line="360" w:lineRule="auto"/>
+      </w:pPr>
+      <w:bookmarkStart w:id="26" w:name="_Toc442988144"/>
+      <w:r>
+        <w:t>De</w:t>
+      </w:r>
+      <w:r>
+        <w:t>velopment</w:t>
+      </w:r>
       <w:bookmarkEnd w:id="26"/>
-    </w:p>
-    <w:p>
-      <w:pPr>
-        <w:pStyle w:val="Heading1"/>
-        <w:spacing w:line="360" w:lineRule="auto"/>
-      </w:pPr>
-      <w:bookmarkStart w:id="27" w:name="_Toc442988144"/>
-      <w:r>
-        <w:t>De</w:t>
-      </w:r>
-      <w:r>
-        <w:t>velopment</w:t>
-      </w:r>
-      <w:bookmarkEnd w:id="27"/>
       <w:r>
         <w:t xml:space="preserve"> (15% / 1200 words)</w:t>
       </w:r>
@@ -3992,19 +3990,19 @@
         <w:pStyle w:val="Heading2"/>
         <w:spacing w:line="360" w:lineRule="auto"/>
       </w:pPr>
-      <w:bookmarkStart w:id="28" w:name="_Toc438043772"/>
-      <w:bookmarkStart w:id="29" w:name="_Toc442988145"/>
+      <w:bookmarkStart w:id="27" w:name="_Toc438043772"/>
+      <w:bookmarkStart w:id="28" w:name="_Toc442988145"/>
       <w:r>
         <w:t>Initial</w:t>
       </w:r>
       <w:r>
         <w:t xml:space="preserve"> </w:t>
       </w:r>
+      <w:bookmarkEnd w:id="27"/>
+      <w:r>
+        <w:t>Design</w:t>
+      </w:r>
       <w:bookmarkEnd w:id="28"/>
-      <w:r>
-        <w:t>Design</w:t>
-      </w:r>
-      <w:bookmarkEnd w:id="29"/>
       <w:r>
         <w:t xml:space="preserve"> </w:t>
       </w:r>
@@ -4140,51 +4138,25 @@
       <w:r>
         <w:t xml:space="preserve">Figure </w:t>
       </w:r>
-      <w:r>
-        <w:fldChar w:fldCharType="begin"/>
-      </w:r>
-      <w:r>
-        <w:instrText xml:space="preserve"> STYLEREF 1 \s </w:instrText>
-      </w:r>
-      <w:r>
-        <w:fldChar w:fldCharType="separate"/>
-      </w:r>
-      <w:r>
-        <w:rPr>
-          <w:noProof/>
-        </w:rPr>
-        <w:t>3</w:t>
-      </w:r>
-      <w:r>
-        <w:rPr>
-          <w:noProof/>
-        </w:rPr>
-        <w:fldChar w:fldCharType="end"/>
-      </w:r>
+      <w:fldSimple w:instr=" STYLEREF 1 \s ">
+        <w:r>
+          <w:rPr>
+            <w:noProof/>
+          </w:rPr>
+          <w:t>3</w:t>
+        </w:r>
+      </w:fldSimple>
       <w:r>
         <w:noBreakHyphen/>
       </w:r>
-      <w:r>
-        <w:fldChar w:fldCharType="begin"/>
-      </w:r>
-      <w:r>
-        <w:instrText xml:space="preserve"> SEQ Figure \* ARABIC \s 1 </w:instrText>
-      </w:r>
-      <w:r>
-        <w:fldChar w:fldCharType="separate"/>
-      </w:r>
-      <w:r>
-        <w:rPr>
-          <w:noProof/>
-        </w:rPr>
-        <w:t>1</w:t>
-      </w:r>
-      <w:r>
-        <w:rPr>
-          <w:noProof/>
-        </w:rPr>
-        <w:fldChar w:fldCharType="end"/>
-      </w:r>
+      <w:fldSimple w:instr=" SEQ Figure \* ARABIC \s 1 ">
+        <w:r>
+          <w:rPr>
+            <w:noProof/>
+          </w:rPr>
+          <w:t>1</w:t>
+        </w:r>
+      </w:fldSimple>
       <w:r>
         <w:t>: Initial design of system.</w:t>
       </w:r>
@@ -4194,55 +4166,55 @@
         <w:pStyle w:val="Heading2"/>
         <w:spacing w:line="360" w:lineRule="auto"/>
       </w:pPr>
-      <w:bookmarkStart w:id="30" w:name="_Toc442988146"/>
+      <w:bookmarkStart w:id="29" w:name="_Toc442988146"/>
       <w:r>
         <w:t>Feasibility Testing</w:t>
       </w:r>
+      <w:bookmarkEnd w:id="29"/>
+    </w:p>
+    <w:p>
+      <w:pPr>
+        <w:spacing w:line="360" w:lineRule="auto"/>
+      </w:pPr>
+      <w:r>
+        <w:t xml:space="preserve">With the </w:t>
+      </w:r>
+      <w:r>
+        <w:t xml:space="preserve">initial </w:t>
+      </w:r>
+      <w:r>
+        <w:t>design completed, it was decided to do some small feasibility tests and basic prototyping to ensure that the implementation is possible and there were no obvious issues.</w:t>
+      </w:r>
+    </w:p>
+    <w:p>
+      <w:pPr>
+        <w:spacing w:line="360" w:lineRule="auto"/>
+      </w:pPr>
+      <w:r>
+        <w:t xml:space="preserve">The first test was to ensure that all of the sensors were available and could work in conjunction. This test passed with flying colours by attaching all of the sensors to an Arduino Uno at the same time and running code that was amalgamated from the examples that come with the Arduino IDE. </w:t>
+      </w:r>
+    </w:p>
+    <w:p>
+      <w:pPr>
+        <w:spacing w:line="360" w:lineRule="auto"/>
+      </w:pPr>
+      <w:r>
+        <w:t xml:space="preserve">Another test was </w:t>
+      </w:r>
+      <w:r>
+        <w:t>sending large JSON strings across the serial port, an idea that was fundamental to the project. This test raised quite a few issues, mainly that sending such large strings across a serial device was slow but also, when the Arduino was trying to both send and receive data, the board would get confused and start acting sporadically to some of the commands.</w:t>
+      </w:r>
+    </w:p>
+    <w:p>
+      <w:pPr>
+        <w:pStyle w:val="Heading3"/>
+        <w:spacing w:line="360" w:lineRule="auto"/>
+      </w:pPr>
+      <w:bookmarkStart w:id="30" w:name="_Toc442988147"/>
+      <w:r>
+        <w:t>Design Revision</w:t>
+      </w:r>
       <w:bookmarkEnd w:id="30"/>
-    </w:p>
-    <w:p>
-      <w:pPr>
-        <w:spacing w:line="360" w:lineRule="auto"/>
-      </w:pPr>
-      <w:r>
-        <w:t xml:space="preserve">With the </w:t>
-      </w:r>
-      <w:r>
-        <w:t xml:space="preserve">initial </w:t>
-      </w:r>
-      <w:r>
-        <w:t>design completed, it was decided to do some small feasibility tests and basic prototyping to ensure that the implementation is possible and there were no obvious issues.</w:t>
-      </w:r>
-    </w:p>
-    <w:p>
-      <w:pPr>
-        <w:spacing w:line="360" w:lineRule="auto"/>
-      </w:pPr>
-      <w:r>
-        <w:t xml:space="preserve">The first test was to ensure that all of the sensors were available and could work in conjunction. This test passed with flying colours by attaching all of the sensors to an Arduino Uno at the same time and running code that was amalgamated from the examples that come with the Arduino IDE. </w:t>
-      </w:r>
-    </w:p>
-    <w:p>
-      <w:pPr>
-        <w:spacing w:line="360" w:lineRule="auto"/>
-      </w:pPr>
-      <w:r>
-        <w:t xml:space="preserve">Another test was </w:t>
-      </w:r>
-      <w:r>
-        <w:t>sending large JSON strings across the serial port, an idea that was fundamental to the project. This test raised quite a few issues, mainly that sending such large strings across a serial device was slow but also, when the Arduino was trying to both send and receive data, the board would get confused and start acting sporadically to some of the commands.</w:t>
-      </w:r>
-    </w:p>
-    <w:p>
-      <w:pPr>
-        <w:pStyle w:val="Heading3"/>
-        <w:spacing w:line="360" w:lineRule="auto"/>
-      </w:pPr>
-      <w:bookmarkStart w:id="31" w:name="_Toc442988147"/>
-      <w:r>
-        <w:t>Design Revision</w:t>
-      </w:r>
-      <w:bookmarkEnd w:id="31"/>
     </w:p>
     <w:p>
       <w:pPr>
@@ -4334,6 +4306,213 @@
       <w:r>
         <w:t xml:space="preserve">Figure </w:t>
       </w:r>
+      <w:fldSimple w:instr=" STYLEREF 1 \s ">
+        <w:r>
+          <w:rPr>
+            <w:noProof/>
+          </w:rPr>
+          <w:t>3</w:t>
+        </w:r>
+      </w:fldSimple>
+      <w:r>
+        <w:noBreakHyphen/>
+      </w:r>
+      <w:fldSimple w:instr=" SEQ Figure \* ARABIC \s 1 ">
+        <w:r>
+          <w:rPr>
+            <w:noProof/>
+          </w:rPr>
+          <w:t>2</w:t>
+        </w:r>
+      </w:fldSimple>
+      <w:r>
+        <w:t>: Edited design after feasibility testing.</w:t>
+      </w:r>
+    </w:p>
+    <w:p>
+      <w:pPr>
+        <w:pStyle w:val="Heading2"/>
+        <w:spacing w:line="360" w:lineRule="auto"/>
+      </w:pPr>
+      <w:r>
+        <w:t>Architectures</w:t>
+      </w:r>
+    </w:p>
+    <w:p>
+      <w:pPr>
+        <w:pStyle w:val="Heading2"/>
+        <w:spacing w:line="360" w:lineRule="auto"/>
+      </w:pPr>
+      <w:bookmarkStart w:id="31" w:name="_Toc442988152"/>
+      <w:r>
+        <w:t>Hardware Design</w:t>
+      </w:r>
+      <w:bookmarkEnd w:id="31"/>
+    </w:p>
+    <w:p>
+      <w:pPr>
+        <w:spacing w:line="360" w:lineRule="auto"/>
+      </w:pPr>
+      <w:r>
+        <w:t xml:space="preserve">With an initial high level concept design in place, the next step was to design the hardware. </w:t>
+      </w:r>
+    </w:p>
+    <w:p>
+      <w:pPr>
+        <w:spacing w:line="360" w:lineRule="auto"/>
+      </w:pPr>
+      <w:r>
+        <w:rPr>
+          <w:highlight w:val="yellow"/>
+        </w:rPr>
+        <w:t>{Add more info Here}</w:t>
+      </w:r>
+      <w:r>
+        <w:t xml:space="preserve"> </w:t>
+      </w:r>
+      <w:bookmarkStart w:id="32" w:name="_GoBack"/>
+      <w:bookmarkEnd w:id="32"/>
+    </w:p>
+    <w:p>
+      <w:pPr>
+        <w:pStyle w:val="Heading3"/>
+      </w:pPr>
+      <w:r>
+        <w:t>Microcontroller</w:t>
+      </w:r>
+    </w:p>
+    <w:p>
+      <w:r>
+        <w:t>Arduino</w:t>
+      </w:r>
+    </w:p>
+    <w:p>
+      <w:pPr>
+        <w:pStyle w:val="Heading3"/>
+        <w:spacing w:line="360" w:lineRule="auto"/>
+      </w:pPr>
+      <w:bookmarkStart w:id="33" w:name="_Toc442988153"/>
+      <w:r>
+        <w:t xml:space="preserve">Other </w:t>
+      </w:r>
+      <w:r>
+        <w:t>Equipment</w:t>
+      </w:r>
+      <w:bookmarkEnd w:id="33"/>
+    </w:p>
+    <w:p>
+      <w:r>
+        <w:t xml:space="preserve">HC-SR04 ultrasonic sensors and all that. </w:t>
+      </w:r>
+    </w:p>
+    <w:p>
+      <w:pPr>
+        <w:pStyle w:val="Heading3"/>
+        <w:spacing w:line="360" w:lineRule="auto"/>
+      </w:pPr>
+      <w:bookmarkStart w:id="34" w:name="_Toc442988154"/>
+      <w:r>
+        <w:t>Fritzing Diagrams</w:t>
+      </w:r>
+      <w:bookmarkEnd w:id="34"/>
+    </w:p>
+    <w:p>
+      <w:r>
+        <w:t>Whack some fritzing designs in too</w:t>
+      </w:r>
+    </w:p>
+    <w:p>
+      <w:pPr>
+        <w:pStyle w:val="Heading2"/>
+        <w:spacing w:line="360" w:lineRule="auto"/>
+      </w:pPr>
+      <w:r>
+        <w:t>Software design</w:t>
+      </w:r>
+    </w:p>
+    <w:p>
+      <w:pPr>
+        <w:pStyle w:val="Heading3"/>
+        <w:spacing w:line="360" w:lineRule="auto"/>
+      </w:pPr>
+      <w:bookmarkStart w:id="35" w:name="_Toc442988149"/>
+      <w:r>
+        <w:t xml:space="preserve">Hierarchical </w:t>
+      </w:r>
+      <w:bookmarkEnd w:id="35"/>
+      <w:r>
+        <w:t>Paradigm</w:t>
+      </w:r>
+    </w:p>
+    <w:p>
+      <w:r>
+        <w:t xml:space="preserve">Previous to the late 1980’s, robots were designed around a hierarchical system that contained a loop of sensing, reasoning and acting, such as shown in figure 3-3. The robot would first get sensor information from the physical world and pass it to a reasoning system. The reasoning system would calculate the best move and then send action data to the robot, that would then act on the physical world, thus changing it and needing to start the loop again. </w:t>
+      </w:r>
+    </w:p>
+    <w:p>
+      <w:r>
+        <w:t xml:space="preserve">The large problems with the Hierarchical paradigm came when attempting to improve one of the three systems. If the developers wanted to make any of the systems better, it would break the other two. For instance, if they wanted to improve the reasoning, it usually broke the sensing and acting systems and they would have to rewrite these to match. More often than not, it was reported that when attempting to improve these systems, they would add new functionality at the cost of losing old functionality.  </w:t>
+      </w:r>
+    </w:p>
+    <w:p>
+      <w:pPr>
+        <w:keepNext/>
+      </w:pPr>
+      <w:r>
+        <w:rPr>
+          <w:noProof/>
+          <w:lang w:val="en-US"/>
+        </w:rPr>
+        <w:drawing>
+          <wp:inline distT="0" distB="0" distL="0" distR="0" wp14:anchorId="503076D1" wp14:editId="6E4B2017">
+            <wp:extent cx="4663307" cy="2531791"/>
+            <wp:effectExtent l="0" t="0" r="10795" b="8255"/>
+            <wp:docPr id="2" name="Picture 2"/>
+            <wp:cNvGraphicFramePr>
+              <a:graphicFrameLocks xmlns:a="http://schemas.openxmlformats.org/drawingml/2006/main" noChangeAspect="1"/>
+            </wp:cNvGraphicFramePr>
+            <a:graphic xmlns:a="http://schemas.openxmlformats.org/drawingml/2006/main">
+              <a:graphicData uri="http://schemas.openxmlformats.org/drawingml/2006/picture">
+                <pic:pic xmlns:pic="http://schemas.openxmlformats.org/drawingml/2006/picture">
+                  <pic:nvPicPr>
+                    <pic:cNvPr id="2" name="Screen Shot 2016-02-19 at 18.06.48.png"/>
+                    <pic:cNvPicPr/>
+                  </pic:nvPicPr>
+                  <pic:blipFill>
+                    <a:blip r:embed="rId13">
+                      <a:extLst>
+                        <a:ext uri="{28A0092B-C50C-407E-A947-70E740481C1C}">
+                          <a14:useLocalDpi xmlns:a14="http://schemas.microsoft.com/office/drawing/2010/main" val="0"/>
+                        </a:ext>
+                      </a:extLst>
+                    </a:blip>
+                    <a:stretch>
+                      <a:fillRect/>
+                    </a:stretch>
+                  </pic:blipFill>
+                  <pic:spPr>
+                    <a:xfrm>
+                      <a:off x="0" y="0"/>
+                      <a:ext cx="4672529" cy="2536798"/>
+                    </a:xfrm>
+                    <a:prstGeom prst="rect">
+                      <a:avLst/>
+                    </a:prstGeom>
+                  </pic:spPr>
+                </pic:pic>
+              </a:graphicData>
+            </a:graphic>
+          </wp:inline>
+        </w:drawing>
+      </w:r>
+    </w:p>
+    <w:p>
+      <w:pPr>
+        <w:pStyle w:val="Caption"/>
+      </w:pPr>
+      <w:r>
+        <w:t xml:space="preserve">Figure </w:t>
+      </w:r>
       <w:r>
         <w:fldChar w:fldCharType="begin"/>
       </w:r>
@@ -4350,19 +4529,123 @@
         <w:t>3</w:t>
       </w:r>
       <w:r>
+        <w:fldChar w:fldCharType="end"/>
+      </w:r>
+      <w:r>
+        <w:noBreakHyphen/>
+      </w:r>
+      <w:r>
+        <w:fldChar w:fldCharType="begin"/>
+      </w:r>
+      <w:r>
+        <w:instrText xml:space="preserve"> SEQ Figure \* ARABIC \s 1 </w:instrText>
+      </w:r>
+      <w:r>
+        <w:fldChar w:fldCharType="separate"/>
+      </w:r>
+      <w:r>
         <w:rPr>
           <w:noProof/>
         </w:rPr>
+        <w:t>3</w:t>
+      </w:r>
+      <w:r>
         <w:fldChar w:fldCharType="end"/>
       </w:r>
       <w:r>
-        <w:noBreakHyphen/>
+        <w:t xml:space="preserve">: A typical structure of </w:t>
+      </w:r>
+      <w:r>
+        <w:t>hierarchical</w:t>
+      </w:r>
+      <w:r>
+        <w:t xml:space="preserve"> robot control system</w:t>
+      </w:r>
+    </w:p>
+    <w:p/>
+    <w:p>
+      <w:pPr>
+        <w:pStyle w:val="Heading3"/>
+      </w:pPr>
+      <w:r>
+        <w:t>Subsumption Architecture</w:t>
+      </w:r>
+    </w:p>
+    <w:p>
+      <w:r>
+        <w:t>Due to the issues with Hierarchical paradigm, Rodney Brookes came up with a new way of designing robots, called the subsumption architecture. Simpson et al (2006, p226) state that “The subsumption architecture involves building robot control systems with increasing levels of competence.”. This means that so during development, you still have the sensing, reasoning and acting systems, but each task has its own set of sensing, reasoning and acting systems, this can be seen in figure 3-4.</w:t>
+      </w:r>
+    </w:p>
+    <w:p>
+      <w:r>
+        <w:t>One of the main features of subsumption architecture is that once a section, such as avoid, has been completed, no more changes are made to its code. Development can then start on the section above it, wander, and while this section can access the functionality of avoid, the avoid sections code should never be changed to add extra functionality used in wander. Instead, the extra functionality should be defined in wanders sense, reason and act functions.</w:t>
+      </w:r>
+    </w:p>
+    <w:p/>
+    <w:p>
+      <w:pPr>
+        <w:keepNext/>
+      </w:pPr>
+      <w:r>
+        <w:rPr>
+          <w:noProof/>
+          <w:lang w:val="en-US"/>
+        </w:rPr>
+        <w:drawing>
+          <wp:inline distT="0" distB="0" distL="0" distR="0" wp14:anchorId="531B0F56" wp14:editId="50282F2E">
+            <wp:extent cx="5393055" cy="2732405"/>
+            <wp:effectExtent l="0" t="0" r="0" b="10795"/>
+            <wp:docPr id="7" name="Picture 7"/>
+            <wp:cNvGraphicFramePr>
+              <a:graphicFrameLocks xmlns:a="http://schemas.openxmlformats.org/drawingml/2006/main" noChangeAspect="1"/>
+            </wp:cNvGraphicFramePr>
+            <a:graphic xmlns:a="http://schemas.openxmlformats.org/drawingml/2006/main">
+              <a:graphicData uri="http://schemas.openxmlformats.org/drawingml/2006/picture">
+                <pic:pic xmlns:pic="http://schemas.openxmlformats.org/drawingml/2006/picture">
+                  <pic:nvPicPr>
+                    <pic:cNvPr id="7" name="Screen Shot 2016-02-19 at 18.47.31.png"/>
+                    <pic:cNvPicPr/>
+                  </pic:nvPicPr>
+                  <pic:blipFill>
+                    <a:blip r:embed="rId14">
+                      <a:extLst>
+                        <a:ext uri="{28A0092B-C50C-407E-A947-70E740481C1C}">
+                          <a14:useLocalDpi xmlns:a14="http://schemas.microsoft.com/office/drawing/2010/main" val="0"/>
+                        </a:ext>
+                      </a:extLst>
+                    </a:blip>
+                    <a:stretch>
+                      <a:fillRect/>
+                    </a:stretch>
+                  </pic:blipFill>
+                  <pic:spPr>
+                    <a:xfrm>
+                      <a:off x="0" y="0"/>
+                      <a:ext cx="5393055" cy="2732405"/>
+                    </a:xfrm>
+                    <a:prstGeom prst="rect">
+                      <a:avLst/>
+                    </a:prstGeom>
+                  </pic:spPr>
+                </pic:pic>
+              </a:graphicData>
+            </a:graphic>
+          </wp:inline>
+        </w:drawing>
+      </w:r>
+    </w:p>
+    <w:p>
+      <w:pPr>
+        <w:pStyle w:val="Caption"/>
+      </w:pPr>
+      <w:r>
+        <w:t xml:space="preserve">Figure </w:t>
       </w:r>
       <w:r>
         <w:fldChar w:fldCharType="begin"/>
       </w:r>
       <w:r>
-        <w:instrText xml:space="preserve"> SEQ Figure \* ARABIC \s 1 </w:instrText>
+        <w:instrText xml:space="preserve"> STYLEREF 1 \s </w:instrText>
       </w:r>
       <w:r>
         <w:fldChar w:fldCharType="separate"/>
@@ -4371,16 +4654,129 @@
         <w:rPr>
           <w:noProof/>
         </w:rPr>
-        <w:t>2</w:t>
+        <w:t>3</w:t>
+      </w:r>
+      <w:r>
+        <w:fldChar w:fldCharType="end"/>
+      </w:r>
+      <w:r>
+        <w:noBreakHyphen/>
+      </w:r>
+      <w:r>
+        <w:fldChar w:fldCharType="begin"/>
+      </w:r>
+      <w:r>
+        <w:instrText xml:space="preserve"> SEQ Figure \* ARABIC \s 1 </w:instrText>
+      </w:r>
+      <w:r>
+        <w:fldChar w:fldCharType="separate"/>
       </w:r>
       <w:r>
         <w:rPr>
           <w:noProof/>
         </w:rPr>
+        <w:t>4</w:t>
+      </w:r>
+      <w:r>
         <w:fldChar w:fldCharType="end"/>
       </w:r>
       <w:r>
-        <w:t>: Edited design after feasibility testing.</w:t>
+        <w:t>: A typical structure of a subsumption architecture system</w:t>
+      </w:r>
+    </w:p>
+    <w:p/>
+    <w:p>
+      <w:r>
+        <w:t>The integrity of this project was held almost entirely on the software design, if the software was designed poorly then the entire project would be an uphill battle. Due to this, it was decided that the software would be designed around a subsumption architecture base.</w:t>
+      </w:r>
+    </w:p>
+    <w:p>
+      <w:pPr>
+        <w:pStyle w:val="Heading3"/>
+        <w:spacing w:line="360" w:lineRule="auto"/>
+      </w:pPr>
+      <w:bookmarkStart w:id="36" w:name="_Toc442988151"/>
+      <w:r>
+        <w:t>Tools</w:t>
+      </w:r>
+      <w:bookmarkEnd w:id="36"/>
+    </w:p>
+    <w:p>
+      <w:pPr>
+        <w:spacing w:line="360" w:lineRule="auto"/>
+      </w:pPr>
+      <w:r>
+        <w:t>Due to choosing the Arduino microcontroller, the choice to develop in a C based language was easy to make as that is what the Arduino is natively written in. Therefore, C++ was the chosen language as it is a common language that has extensive documentation as well as it using the more widely used class</w:t>
+      </w:r>
+      <w:r>
+        <w:t xml:space="preserve"> object</w:t>
+      </w:r>
+      <w:r>
+        <w:t xml:space="preserve"> system instead of the struct</w:t>
+      </w:r>
+      <w:r>
+        <w:t xml:space="preserve"> object system that C uses. </w:t>
+      </w:r>
+    </w:p>
+    <w:p>
+      <w:pPr>
+        <w:spacing w:line="360" w:lineRule="auto"/>
+      </w:pPr>
+      <w:r>
+        <w:t xml:space="preserve">The entire coding was done using the Atom text editor due to the fact that it is </w:t>
+      </w:r>
+      <w:r>
+        <w:t xml:space="preserve">free, </w:t>
+      </w:r>
+      <w:r>
+        <w:t>open-source</w:t>
+      </w:r>
+      <w:r>
+        <w:t xml:space="preserve"> and written by Github, one of the most successful open-source projects ever. It is also very extensible which means it has fantastic libraries for Arduino development.</w:t>
+      </w:r>
+    </w:p>
+    <w:p>
+      <w:pPr>
+        <w:spacing w:line="360" w:lineRule="auto"/>
+      </w:pPr>
+      <w:r>
+        <w:t xml:space="preserve">Development started off using the Arturo build tool and while this was very good on the Arduino Uno, there is unfortunate bugs that means it will not work on the Arduino Due. Therefore, the project was ported over to the PlatformIO build tool as that has much better support for the Due but it is unfortunately slightly heavier to run than Arturo. </w:t>
+      </w:r>
+    </w:p>
+    <w:p>
+      <w:pPr>
+        <w:pStyle w:val="Heading1"/>
+        <w:spacing w:line="360" w:lineRule="auto"/>
+      </w:pPr>
+      <w:bookmarkStart w:id="37" w:name="_Toc442988155"/>
+      <w:r>
+        <w:t>Testing</w:t>
+      </w:r>
+      <w:bookmarkEnd w:id="37"/>
+      <w:r>
+        <w:t xml:space="preserve"> (5% / 400 words )</w:t>
+      </w:r>
+    </w:p>
+    <w:p>
+      <w:pPr>
+        <w:spacing w:line="360" w:lineRule="auto"/>
+      </w:pPr>
+      <w:r>
+        <w:t>Write some stuff about testing the code</w:t>
+      </w:r>
+    </w:p>
+    <w:p>
+      <w:pPr>
+        <w:pStyle w:val="Heading1"/>
+        <w:spacing w:line="360" w:lineRule="auto"/>
+      </w:pPr>
+      <w:bookmarkStart w:id="38" w:name="_Toc442988157"/>
+      <w:r>
+        <w:t>Conclusion</w:t>
+      </w:r>
+      <w:bookmarkEnd w:id="38"/>
+      <w:r>
+        <w:t xml:space="preserve"> (15% / 1200 words)</w:t>
       </w:r>
     </w:p>
     <w:p>
@@ -4388,189 +4784,36 @@
         <w:pStyle w:val="Heading2"/>
         <w:spacing w:line="360" w:lineRule="auto"/>
       </w:pPr>
-      <w:bookmarkStart w:id="32" w:name="_Toc438043774"/>
-      <w:bookmarkStart w:id="33" w:name="_Toc442988148"/>
-      <w:r>
-        <w:t>Software design</w:t>
-      </w:r>
-      <w:bookmarkEnd w:id="32"/>
-      <w:bookmarkEnd w:id="33"/>
-    </w:p>
-    <w:p>
-      <w:pPr>
-        <w:spacing w:line="360" w:lineRule="auto"/>
-      </w:pPr>
-      <w:r>
-        <w:t xml:space="preserve">With a feasible design now available, </w:t>
-      </w:r>
-    </w:p>
-    <w:p>
-      <w:pPr>
-        <w:pStyle w:val="Heading3"/>
-        <w:spacing w:line="360" w:lineRule="auto"/>
-      </w:pPr>
-      <w:bookmarkStart w:id="34" w:name="_Toc442988149"/>
-      <w:r>
-        <w:t>Subsumption Architecture</w:t>
-      </w:r>
-      <w:bookmarkEnd w:id="34"/>
-    </w:p>
-    <w:p>
-      <w:pPr>
-        <w:pStyle w:val="Heading3"/>
-        <w:spacing w:line="360" w:lineRule="auto"/>
-      </w:pPr>
-      <w:bookmarkStart w:id="35" w:name="_Toc442988150"/>
-      <w:r>
-        <w:t>Languages</w:t>
-      </w:r>
-      <w:bookmarkEnd w:id="35"/>
-    </w:p>
-    <w:p>
-      <w:pPr>
-        <w:pStyle w:val="Heading3"/>
-        <w:spacing w:line="360" w:lineRule="auto"/>
-      </w:pPr>
-      <w:bookmarkStart w:id="36" w:name="_Toc442988151"/>
-      <w:r>
-        <w:t>Tools</w:t>
-      </w:r>
-      <w:bookmarkEnd w:id="36"/>
+      <w:bookmarkStart w:id="39" w:name="_Toc442988158"/>
+      <w:r>
+        <w:t>Future Work and Improvements</w:t>
+      </w:r>
+      <w:bookmarkEnd w:id="39"/>
     </w:p>
     <w:p>
       <w:pPr>
         <w:pStyle w:val="Heading2"/>
         <w:spacing w:line="360" w:lineRule="auto"/>
       </w:pPr>
-      <w:bookmarkStart w:id="37" w:name="_Toc442988152"/>
-      <w:r>
-        <w:t>Hardware Design</w:t>
-      </w:r>
-      <w:bookmarkEnd w:id="37"/>
-    </w:p>
-    <w:p>
-      <w:pPr>
-        <w:spacing w:line="360" w:lineRule="auto"/>
-      </w:pPr>
-      <w:r>
-        <w:t>Once I had an initial idea of the system, I needed to design a system that would allow me to implement it furth</w:t>
-      </w:r>
-      <w:r>
-        <w:t>er down the line.</w:t>
-      </w:r>
-    </w:p>
-    <w:p>
-      <w:pPr>
-        <w:spacing w:line="360" w:lineRule="auto"/>
-      </w:pPr>
-      <w:r>
-        <w:rPr>
-          <w:highlight w:val="yellow"/>
-        </w:rPr>
-        <w:t>{Add more info Here}</w:t>
-      </w:r>
-      <w:r>
-        <w:t xml:space="preserve"> </w:t>
-      </w:r>
-    </w:p>
-    <w:p>
-      <w:pPr>
-        <w:pStyle w:val="Heading3"/>
-        <w:spacing w:line="360" w:lineRule="auto"/>
-      </w:pPr>
-      <w:bookmarkStart w:id="38" w:name="_Toc442988153"/>
-      <w:r>
-        <w:t>Equipment</w:t>
-      </w:r>
-      <w:bookmarkEnd w:id="38"/>
-    </w:p>
-    <w:p>
-      <w:pPr>
-        <w:pStyle w:val="Heading3"/>
-        <w:spacing w:line="360" w:lineRule="auto"/>
-      </w:pPr>
-      <w:bookmarkStart w:id="39" w:name="_Toc442988154"/>
-      <w:r>
-        <w:t>Fritzing Diagrams</w:t>
-      </w:r>
-      <w:bookmarkEnd w:id="39"/>
-    </w:p>
-    <w:p>
-      <w:pPr>
-        <w:spacing w:line="360" w:lineRule="auto"/>
-      </w:pPr>
+      <w:bookmarkStart w:id="40" w:name="_Toc442988159"/>
+      <w:r>
+        <w:t>C</w:t>
+      </w:r>
+      <w:r>
+        <w:t>onclusions</w:t>
+      </w:r>
+      <w:bookmarkEnd w:id="40"/>
     </w:p>
     <w:p>
       <w:pPr>
         <w:pStyle w:val="Heading1"/>
         <w:spacing w:line="360" w:lineRule="auto"/>
       </w:pPr>
-      <w:bookmarkStart w:id="40" w:name="_Toc442988155"/>
-      <w:r>
-        <w:t>Testing</w:t>
-      </w:r>
-      <w:bookmarkEnd w:id="40"/>
-      <w:r>
-        <w:t xml:space="preserve"> (5% / 400 words )</w:t>
-      </w:r>
-    </w:p>
-    <w:p>
-      <w:pPr>
-        <w:spacing w:line="360" w:lineRule="auto"/>
-      </w:pPr>
-      <w:r>
-        <w:t>Write some stuff about testing the code</w:t>
-      </w:r>
-    </w:p>
-    <w:p>
-      <w:pPr>
-        <w:pStyle w:val="Heading1"/>
-        <w:spacing w:line="360" w:lineRule="auto"/>
-      </w:pPr>
-      <w:bookmarkStart w:id="41" w:name="_Toc442988157"/>
-      <w:r>
-        <w:t>Conclusion</w:t>
+      <w:bookmarkStart w:id="41" w:name="_Toc442988160"/>
+      <w:r>
+        <w:t>References</w:t>
       </w:r>
       <w:bookmarkEnd w:id="41"/>
-      <w:r>
-        <w:t xml:space="preserve"> (15% / 1200 words)</w:t>
-      </w:r>
-    </w:p>
-    <w:p>
-      <w:pPr>
-        <w:pStyle w:val="Heading2"/>
-        <w:spacing w:line="360" w:lineRule="auto"/>
-      </w:pPr>
-      <w:bookmarkStart w:id="42" w:name="_Toc442988158"/>
-      <w:r>
-        <w:t>Future Work and Improvements</w:t>
-      </w:r>
-      <w:bookmarkEnd w:id="42"/>
-    </w:p>
-    <w:p>
-      <w:pPr>
-        <w:pStyle w:val="Heading2"/>
-        <w:spacing w:line="360" w:lineRule="auto"/>
-      </w:pPr>
-      <w:bookmarkStart w:id="43" w:name="_Toc442988159"/>
-      <w:r>
-        <w:t>C</w:t>
-      </w:r>
-      <w:r>
-        <w:t>onclusions</w:t>
-      </w:r>
-      <w:bookmarkEnd w:id="43"/>
-    </w:p>
-    <w:p>
-      <w:pPr>
-        <w:pStyle w:val="Heading1"/>
-        <w:spacing w:line="360" w:lineRule="auto"/>
-      </w:pPr>
-      <w:bookmarkStart w:id="44" w:name="_Toc442988160"/>
-      <w:r>
-        <w:t>References</w:t>
-      </w:r>
-      <w:bookmarkEnd w:id="44"/>
     </w:p>
     <w:p>
       <w:pPr>
@@ -4660,8 +4903,25 @@
         <w:t>http://thenextweb.com/google/2015/12/16/report-google-to-spin-off-self-driving-cars-as-a-standalone-alphabet-company-next-year/</w:t>
       </w:r>
     </w:p>
+    <w:p>
+      <w:r>
+        <w:t>SIMPSON, Jonathan, JACOBSEN, Christian and JADUD, Matthew (2006). Mobile Robot Control: The subsumption Architecture and occam-pi. Communicating Process Architectures</w:t>
+      </w:r>
+      <w:r>
+        <w:t xml:space="preserve"> 2006, </w:t>
+      </w:r>
+      <w:r>
+        <w:rPr>
+          <w:b/>
+        </w:rPr>
+        <w:t>64</w:t>
+      </w:r>
+      <w:r>
+        <w:t xml:space="preserve"> (1), 225- 236.</w:t>
+      </w:r>
+    </w:p>
     <w:sectPr>
-      <w:footerReference w:type="default" r:id="rId13"/>
+      <w:footerReference w:type="default" r:id="rId15"/>
       <w:pgSz w:w="11906" w:h="16838"/>
       <w:pgMar w:top="1138" w:right="1138" w:bottom="1138" w:left="2275" w:header="706" w:footer="1134" w:gutter="0"/>
       <w:pgNumType w:start="1"/>
@@ -4845,7 +5105,7 @@
         <w:rStyle w:val="PageNumber"/>
         <w:noProof/>
       </w:rPr>
-      <w:t>8</w:t>
+      <w:t>10</w:t>
     </w:r>
     <w:r>
       <w:rPr>
@@ -7695,7 +7955,7 @@
 </file>
 
 <file path=customXml/itemProps1.xml><?xml version="1.0" encoding="utf-8"?>
-<ds:datastoreItem xmlns:ds="http://schemas.openxmlformats.org/officeDocument/2006/customXml" ds:itemID="{9B6B6AB6-CE24-4940-9C67-BC0A780C36A6}">
+<ds:datastoreItem xmlns:ds="http://schemas.openxmlformats.org/officeDocument/2006/customXml" ds:itemID="{F717BF82-FE97-F14C-986D-DA606E4671A7}">
   <ds:schemaRefs>
     <ds:schemaRef ds:uri="http://schemas.openxmlformats.org/officeDocument/2006/bibliography"/>
   </ds:schemaRefs>

</xml_diff>

<commit_message>
Changed over to using Dagu Rover 5. changed motor schema to reflect this. Current motors run forward just fine
</commit_message>
<xml_diff>
--- a/Report/Report.docx
+++ b/Report/Report.docx
@@ -227,6 +227,16 @@
               </w:rPr>
               <w:t>Martyn Edward Rushton</w:t>
             </w:r>
+            <w:r>
+              <w:rPr>
+                <w:b/>
+                <w:bCs/>
+                <w:sz w:val="20"/>
+              </w:rPr>
+              <w:t xml:space="preserve"> (22015598)</w:t>
+            </w:r>
+            <w:bookmarkStart w:id="0" w:name="_GoBack"/>
+            <w:bookmarkEnd w:id="0"/>
           </w:p>
         </w:tc>
       </w:tr>
@@ -286,6 +296,31 @@
                 <w:sz w:val="20"/>
               </w:rPr>
             </w:pPr>
+            <w:r>
+              <w:rPr>
+                <w:b/>
+                <w:bCs/>
+                <w:sz w:val="20"/>
+              </w:rPr>
+              <w:t>13</w:t>
+            </w:r>
+            <w:r>
+              <w:rPr>
+                <w:b/>
+                <w:bCs/>
+                <w:sz w:val="20"/>
+                <w:vertAlign w:val="superscript"/>
+              </w:rPr>
+              <w:t>th</w:t>
+            </w:r>
+            <w:r>
+              <w:rPr>
+                <w:b/>
+                <w:bCs/>
+                <w:sz w:val="20"/>
+              </w:rPr>
+              <w:t xml:space="preserve"> April 2016</w:t>
+            </w:r>
           </w:p>
         </w:tc>
       </w:tr>
@@ -436,11 +471,15 @@
               <w:spacing w:line="360" w:lineRule="auto"/>
               <w:rPr>
                 <w:b/>
+                <w:sz w:val="20"/>
+                <w:szCs w:val="20"/>
               </w:rPr>
             </w:pPr>
             <w:r>
               <w:rPr>
                 <w:b/>
+                <w:sz w:val="20"/>
+                <w:szCs w:val="20"/>
               </w:rPr>
               <w:t>Developing a self-driving car software framework to support a subsumption architecture.</w:t>
             </w:r>
@@ -673,14 +712,14 @@
         <w:spacing w:line="360" w:lineRule="auto"/>
         <w:ind w:left="432" w:hanging="432"/>
       </w:pPr>
-      <w:bookmarkStart w:id="0" w:name="_Toc438043754"/>
-      <w:bookmarkStart w:id="1" w:name="_Toc442988131"/>
+      <w:bookmarkStart w:id="1" w:name="_Toc438043754"/>
+      <w:bookmarkStart w:id="2" w:name="_Toc442988131"/>
       <w:r>
         <w:lastRenderedPageBreak/>
         <w:t>Abstract</w:t>
       </w:r>
-      <w:bookmarkEnd w:id="0"/>
       <w:bookmarkEnd w:id="1"/>
+      <w:bookmarkEnd w:id="2"/>
     </w:p>
     <w:p>
       <w:pPr>
@@ -719,13 +758,13 @@
         <w:spacing w:line="360" w:lineRule="auto"/>
         <w:ind w:left="432" w:hanging="432"/>
       </w:pPr>
-      <w:bookmarkStart w:id="2" w:name="_Toc438043755"/>
-      <w:bookmarkStart w:id="3" w:name="_Toc442988132"/>
+      <w:bookmarkStart w:id="3" w:name="_Toc438043755"/>
+      <w:bookmarkStart w:id="4" w:name="_Toc442988132"/>
       <w:r>
         <w:t>Acknowledgements</w:t>
       </w:r>
-      <w:bookmarkEnd w:id="2"/>
       <w:bookmarkEnd w:id="3"/>
+      <w:bookmarkEnd w:id="4"/>
     </w:p>
     <w:p>
       <w:pPr>
@@ -759,13 +798,13 @@
         <w:spacing w:line="360" w:lineRule="auto"/>
         <w:ind w:left="432" w:hanging="432"/>
       </w:pPr>
-      <w:bookmarkStart w:id="4" w:name="_Toc438043756"/>
-      <w:bookmarkStart w:id="5" w:name="_Toc442988133"/>
+      <w:bookmarkStart w:id="5" w:name="_Toc438043756"/>
+      <w:bookmarkStart w:id="6" w:name="_Toc442988133"/>
       <w:r>
         <w:t>Table of Contents</w:t>
       </w:r>
-      <w:bookmarkEnd w:id="4"/>
       <w:bookmarkEnd w:id="5"/>
+      <w:bookmarkEnd w:id="6"/>
     </w:p>
     <w:sdt>
       <w:sdtPr>
@@ -3102,26 +3141,26 @@
         <w:pStyle w:val="Heading1"/>
         <w:spacing w:line="360" w:lineRule="auto"/>
       </w:pPr>
-      <w:bookmarkStart w:id="6" w:name="_Toc438043757"/>
-      <w:bookmarkStart w:id="7" w:name="_Toc442988134"/>
+      <w:bookmarkStart w:id="7" w:name="_Toc438043757"/>
+      <w:bookmarkStart w:id="8" w:name="_Toc442988134"/>
       <w:r>
         <w:t>Introduction</w:t>
       </w:r>
-      <w:bookmarkEnd w:id="6"/>
       <w:bookmarkEnd w:id="7"/>
+      <w:bookmarkEnd w:id="8"/>
     </w:p>
     <w:p>
       <w:pPr>
         <w:pStyle w:val="Heading2"/>
         <w:spacing w:line="360" w:lineRule="auto"/>
       </w:pPr>
-      <w:bookmarkStart w:id="8" w:name="_Toc438043758"/>
-      <w:bookmarkStart w:id="9" w:name="_Toc442988135"/>
+      <w:bookmarkStart w:id="9" w:name="_Toc438043758"/>
+      <w:bookmarkStart w:id="10" w:name="_Toc442988135"/>
       <w:r>
         <w:t>Background</w:t>
       </w:r>
-      <w:bookmarkEnd w:id="8"/>
       <w:bookmarkEnd w:id="9"/>
+      <w:bookmarkEnd w:id="10"/>
       <w:r>
         <w:t xml:space="preserve"> </w:t>
       </w:r>
@@ -3411,13 +3450,13 @@
         <w:pStyle w:val="Heading2"/>
         <w:spacing w:line="360" w:lineRule="auto"/>
       </w:pPr>
-      <w:bookmarkStart w:id="10" w:name="_Toc438043759"/>
-      <w:bookmarkStart w:id="11" w:name="_Toc442988136"/>
+      <w:bookmarkStart w:id="11" w:name="_Toc438043759"/>
+      <w:bookmarkStart w:id="12" w:name="_Toc442988136"/>
       <w:r>
         <w:t>Aims</w:t>
       </w:r>
-      <w:bookmarkEnd w:id="10"/>
       <w:bookmarkEnd w:id="11"/>
+      <w:bookmarkEnd w:id="12"/>
     </w:p>
     <w:p>
       <w:pPr>
@@ -3458,13 +3497,13 @@
         <w:pStyle w:val="Heading2"/>
         <w:spacing w:line="360" w:lineRule="auto"/>
       </w:pPr>
-      <w:bookmarkStart w:id="12" w:name="_Toc438043760"/>
-      <w:bookmarkStart w:id="13" w:name="_Toc442988137"/>
+      <w:bookmarkStart w:id="13" w:name="_Toc438043760"/>
+      <w:bookmarkStart w:id="14" w:name="_Toc442988137"/>
       <w:r>
         <w:t>Scope</w:t>
       </w:r>
-      <w:bookmarkEnd w:id="12"/>
       <w:bookmarkEnd w:id="13"/>
+      <w:bookmarkEnd w:id="14"/>
     </w:p>
     <w:p>
       <w:pPr>
@@ -3505,13 +3544,13 @@
         <w:pStyle w:val="Heading1"/>
         <w:spacing w:line="360" w:lineRule="auto"/>
       </w:pPr>
-      <w:bookmarkStart w:id="14" w:name="_Toc438043761"/>
-      <w:bookmarkStart w:id="15" w:name="_Toc442988138"/>
+      <w:bookmarkStart w:id="15" w:name="_Toc438043761"/>
+      <w:bookmarkStart w:id="16" w:name="_Toc442988138"/>
       <w:r>
         <w:t>Research</w:t>
       </w:r>
-      <w:bookmarkEnd w:id="14"/>
       <w:bookmarkEnd w:id="15"/>
+      <w:bookmarkEnd w:id="16"/>
       <w:r>
         <w:t xml:space="preserve"> (10%</w:t>
       </w:r>
@@ -3527,13 +3566,13 @@
         <w:pStyle w:val="Heading2"/>
         <w:spacing w:line="360" w:lineRule="auto"/>
       </w:pPr>
-      <w:bookmarkStart w:id="16" w:name="_Toc438043762"/>
-      <w:bookmarkStart w:id="17" w:name="_Toc442988139"/>
+      <w:bookmarkStart w:id="17" w:name="_Toc438043762"/>
+      <w:bookmarkStart w:id="18" w:name="_Toc442988139"/>
       <w:r>
         <w:t>Previous Work</w:t>
       </w:r>
-      <w:bookmarkEnd w:id="16"/>
       <w:bookmarkEnd w:id="17"/>
+      <w:bookmarkEnd w:id="18"/>
     </w:p>
     <w:p>
       <w:pPr>
@@ -3563,13 +3602,13 @@
         <w:pStyle w:val="Heading3"/>
         <w:spacing w:line="360" w:lineRule="auto"/>
       </w:pPr>
-      <w:bookmarkStart w:id="18" w:name="_Toc438043763"/>
-      <w:bookmarkStart w:id="19" w:name="_Toc442988140"/>
+      <w:bookmarkStart w:id="19" w:name="_Toc438043763"/>
+      <w:bookmarkStart w:id="20" w:name="_Toc442988140"/>
       <w:r>
         <w:t>Stanford University</w:t>
       </w:r>
-      <w:bookmarkEnd w:id="18"/>
       <w:bookmarkEnd w:id="19"/>
+      <w:bookmarkEnd w:id="20"/>
     </w:p>
     <w:p>
       <w:pPr>
@@ -3607,16 +3646,16 @@
         <w:pStyle w:val="Heading3"/>
         <w:spacing w:line="360" w:lineRule="auto"/>
       </w:pPr>
-      <w:bookmarkStart w:id="20" w:name="_Toc438043764"/>
-      <w:bookmarkStart w:id="21" w:name="_Toc442988141"/>
+      <w:bookmarkStart w:id="21" w:name="_Toc438043764"/>
+      <w:bookmarkStart w:id="22" w:name="_Toc442988141"/>
       <w:r>
         <w:t>Google</w:t>
       </w:r>
       <w:r>
         <w:t xml:space="preserve"> X</w:t>
       </w:r>
-      <w:bookmarkEnd w:id="20"/>
       <w:bookmarkEnd w:id="21"/>
+      <w:bookmarkEnd w:id="22"/>
     </w:p>
     <w:p>
       <w:pPr>
@@ -3718,13 +3757,13 @@
         <w:pStyle w:val="Heading3"/>
         <w:spacing w:line="360" w:lineRule="auto"/>
       </w:pPr>
-      <w:bookmarkStart w:id="22" w:name="_Toc438043766"/>
-      <w:bookmarkStart w:id="23" w:name="_Toc442988142"/>
+      <w:bookmarkStart w:id="23" w:name="_Toc438043766"/>
+      <w:bookmarkStart w:id="24" w:name="_Toc442988142"/>
       <w:r>
         <w:t>Baidu</w:t>
       </w:r>
-      <w:bookmarkEnd w:id="22"/>
       <w:bookmarkEnd w:id="23"/>
+      <w:bookmarkEnd w:id="24"/>
     </w:p>
     <w:p>
       <w:pPr>
@@ -3843,13 +3882,13 @@
         <w:pStyle w:val="Heading3"/>
         <w:spacing w:line="360" w:lineRule="auto"/>
       </w:pPr>
-      <w:bookmarkStart w:id="24" w:name="_Toc438043765"/>
-      <w:bookmarkStart w:id="25" w:name="_Toc442988143"/>
+      <w:bookmarkStart w:id="25" w:name="_Toc438043765"/>
+      <w:bookmarkStart w:id="26" w:name="_Toc442988143"/>
       <w:r>
         <w:t>Tesla</w:t>
       </w:r>
-      <w:bookmarkEnd w:id="24"/>
       <w:bookmarkEnd w:id="25"/>
+      <w:bookmarkEnd w:id="26"/>
       <w:r>
         <w:t xml:space="preserve"> </w:t>
       </w:r>
@@ -3911,14 +3950,14 @@
         <w:pStyle w:val="Heading1"/>
         <w:spacing w:line="360" w:lineRule="auto"/>
       </w:pPr>
-      <w:bookmarkStart w:id="26" w:name="_Toc442988144"/>
+      <w:bookmarkStart w:id="27" w:name="_Toc442988144"/>
       <w:r>
         <w:t>De</w:t>
       </w:r>
       <w:r>
         <w:t>velopment</w:t>
       </w:r>
-      <w:bookmarkEnd w:id="26"/>
+      <w:bookmarkEnd w:id="27"/>
       <w:r>
         <w:t xml:space="preserve"> (15% / 1200 words)</w:t>
       </w:r>
@@ -3990,19 +4029,19 @@
         <w:pStyle w:val="Heading2"/>
         <w:spacing w:line="360" w:lineRule="auto"/>
       </w:pPr>
-      <w:bookmarkStart w:id="27" w:name="_Toc438043772"/>
-      <w:bookmarkStart w:id="28" w:name="_Toc442988145"/>
+      <w:bookmarkStart w:id="28" w:name="_Toc438043772"/>
+      <w:bookmarkStart w:id="29" w:name="_Toc442988145"/>
       <w:r>
         <w:t>Initial</w:t>
       </w:r>
       <w:r>
         <w:t xml:space="preserve"> </w:t>
       </w:r>
-      <w:bookmarkEnd w:id="27"/>
+      <w:bookmarkEnd w:id="28"/>
       <w:r>
         <w:t>Design</w:t>
       </w:r>
-      <w:bookmarkEnd w:id="28"/>
+      <w:bookmarkEnd w:id="29"/>
       <w:r>
         <w:t xml:space="preserve"> </w:t>
       </w:r>
@@ -4138,25 +4177,51 @@
       <w:r>
         <w:t xml:space="preserve">Figure </w:t>
       </w:r>
-      <w:fldSimple w:instr=" STYLEREF 1 \s ">
-        <w:r>
-          <w:rPr>
-            <w:noProof/>
-          </w:rPr>
-          <w:t>3</w:t>
-        </w:r>
-      </w:fldSimple>
+      <w:r>
+        <w:fldChar w:fldCharType="begin"/>
+      </w:r>
+      <w:r>
+        <w:instrText xml:space="preserve"> STYLEREF 1 \s </w:instrText>
+      </w:r>
+      <w:r>
+        <w:fldChar w:fldCharType="separate"/>
+      </w:r>
+      <w:r>
+        <w:rPr>
+          <w:noProof/>
+        </w:rPr>
+        <w:t>3</w:t>
+      </w:r>
+      <w:r>
+        <w:rPr>
+          <w:noProof/>
+        </w:rPr>
+        <w:fldChar w:fldCharType="end"/>
+      </w:r>
       <w:r>
         <w:noBreakHyphen/>
       </w:r>
-      <w:fldSimple w:instr=" SEQ Figure \* ARABIC \s 1 ">
-        <w:r>
-          <w:rPr>
-            <w:noProof/>
-          </w:rPr>
-          <w:t>1</w:t>
-        </w:r>
-      </w:fldSimple>
+      <w:r>
+        <w:fldChar w:fldCharType="begin"/>
+      </w:r>
+      <w:r>
+        <w:instrText xml:space="preserve"> SEQ Figure \* ARABIC \s 1 </w:instrText>
+      </w:r>
+      <w:r>
+        <w:fldChar w:fldCharType="separate"/>
+      </w:r>
+      <w:r>
+        <w:rPr>
+          <w:noProof/>
+        </w:rPr>
+        <w:t>1</w:t>
+      </w:r>
+      <w:r>
+        <w:rPr>
+          <w:noProof/>
+        </w:rPr>
+        <w:fldChar w:fldCharType="end"/>
+      </w:r>
       <w:r>
         <w:t>: Initial design of system.</w:t>
       </w:r>
@@ -4166,11 +4231,11 @@
         <w:pStyle w:val="Heading2"/>
         <w:spacing w:line="360" w:lineRule="auto"/>
       </w:pPr>
-      <w:bookmarkStart w:id="29" w:name="_Toc442988146"/>
+      <w:bookmarkStart w:id="30" w:name="_Toc442988146"/>
       <w:r>
         <w:t>Feasibility Testing</w:t>
       </w:r>
-      <w:bookmarkEnd w:id="29"/>
+      <w:bookmarkEnd w:id="30"/>
     </w:p>
     <w:p>
       <w:pPr>
@@ -4210,11 +4275,11 @@
         <w:pStyle w:val="Heading3"/>
         <w:spacing w:line="360" w:lineRule="auto"/>
       </w:pPr>
-      <w:bookmarkStart w:id="30" w:name="_Toc442988147"/>
+      <w:bookmarkStart w:id="31" w:name="_Toc442988147"/>
       <w:r>
         <w:t>Design Revision</w:t>
       </w:r>
-      <w:bookmarkEnd w:id="30"/>
+      <w:bookmarkEnd w:id="31"/>
     </w:p>
     <w:p>
       <w:pPr>
@@ -4306,25 +4371,51 @@
       <w:r>
         <w:t xml:space="preserve">Figure </w:t>
       </w:r>
-      <w:fldSimple w:instr=" STYLEREF 1 \s ">
-        <w:r>
-          <w:rPr>
-            <w:noProof/>
-          </w:rPr>
-          <w:t>3</w:t>
-        </w:r>
-      </w:fldSimple>
+      <w:r>
+        <w:fldChar w:fldCharType="begin"/>
+      </w:r>
+      <w:r>
+        <w:instrText xml:space="preserve"> STYLEREF 1 \s </w:instrText>
+      </w:r>
+      <w:r>
+        <w:fldChar w:fldCharType="separate"/>
+      </w:r>
+      <w:r>
+        <w:rPr>
+          <w:noProof/>
+        </w:rPr>
+        <w:t>3</w:t>
+      </w:r>
+      <w:r>
+        <w:rPr>
+          <w:noProof/>
+        </w:rPr>
+        <w:fldChar w:fldCharType="end"/>
+      </w:r>
       <w:r>
         <w:noBreakHyphen/>
       </w:r>
-      <w:fldSimple w:instr=" SEQ Figure \* ARABIC \s 1 ">
-        <w:r>
-          <w:rPr>
-            <w:noProof/>
-          </w:rPr>
-          <w:t>2</w:t>
-        </w:r>
-      </w:fldSimple>
+      <w:r>
+        <w:fldChar w:fldCharType="begin"/>
+      </w:r>
+      <w:r>
+        <w:instrText xml:space="preserve"> SEQ Figure \* ARABIC \s 1 </w:instrText>
+      </w:r>
+      <w:r>
+        <w:fldChar w:fldCharType="separate"/>
+      </w:r>
+      <w:r>
+        <w:rPr>
+          <w:noProof/>
+        </w:rPr>
+        <w:t>2</w:t>
+      </w:r>
+      <w:r>
+        <w:rPr>
+          <w:noProof/>
+        </w:rPr>
+        <w:fldChar w:fldCharType="end"/>
+      </w:r>
       <w:r>
         <w:t>: Edited design after feasibility testing.</w:t>
       </w:r>
@@ -4343,11 +4434,11 @@
         <w:pStyle w:val="Heading2"/>
         <w:spacing w:line="360" w:lineRule="auto"/>
       </w:pPr>
-      <w:bookmarkStart w:id="31" w:name="_Toc442988152"/>
+      <w:bookmarkStart w:id="32" w:name="_Toc442988152"/>
       <w:r>
         <w:t>Hardware Design</w:t>
       </w:r>
-      <w:bookmarkEnd w:id="31"/>
+      <w:bookmarkEnd w:id="32"/>
     </w:p>
     <w:p>
       <w:pPr>
@@ -4370,8 +4461,6 @@
       <w:r>
         <w:t xml:space="preserve"> </w:t>
       </w:r>
-      <w:bookmarkStart w:id="32" w:name="_GoBack"/>
-      <w:bookmarkEnd w:id="32"/>
     </w:p>
     <w:p>
       <w:pPr>
@@ -4393,10 +4482,7 @@
       </w:pPr>
       <w:bookmarkStart w:id="33" w:name="_Toc442988153"/>
       <w:r>
-        <w:t xml:space="preserve">Other </w:t>
-      </w:r>
-      <w:r>
-        <w:t>Equipment</w:t>
+        <w:t>Other Equipment</w:t>
       </w:r>
       <w:bookmarkEnd w:id="33"/>
     </w:p>
@@ -4513,45 +4599,25 @@
       <w:r>
         <w:t xml:space="preserve">Figure </w:t>
       </w:r>
-      <w:r>
-        <w:fldChar w:fldCharType="begin"/>
-      </w:r>
-      <w:r>
-        <w:instrText xml:space="preserve"> STYLEREF 1 \s </w:instrText>
-      </w:r>
-      <w:r>
-        <w:fldChar w:fldCharType="separate"/>
-      </w:r>
-      <w:r>
-        <w:rPr>
-          <w:noProof/>
-        </w:rPr>
-        <w:t>3</w:t>
-      </w:r>
-      <w:r>
-        <w:fldChar w:fldCharType="end"/>
-      </w:r>
+      <w:fldSimple w:instr=" STYLEREF 1 \s ">
+        <w:r>
+          <w:rPr>
+            <w:noProof/>
+          </w:rPr>
+          <w:t>3</w:t>
+        </w:r>
+      </w:fldSimple>
       <w:r>
         <w:noBreakHyphen/>
       </w:r>
-      <w:r>
-        <w:fldChar w:fldCharType="begin"/>
-      </w:r>
-      <w:r>
-        <w:instrText xml:space="preserve"> SEQ Figure \* ARABIC \s 1 </w:instrText>
-      </w:r>
-      <w:r>
-        <w:fldChar w:fldCharType="separate"/>
-      </w:r>
-      <w:r>
-        <w:rPr>
-          <w:noProof/>
-        </w:rPr>
-        <w:t>3</w:t>
-      </w:r>
-      <w:r>
-        <w:fldChar w:fldCharType="end"/>
-      </w:r>
+      <w:fldSimple w:instr=" SEQ Figure \* ARABIC \s 1 ">
+        <w:r>
+          <w:rPr>
+            <w:noProof/>
+          </w:rPr>
+          <w:t>3</w:t>
+        </w:r>
+      </w:fldSimple>
       <w:r>
         <w:t xml:space="preserve">: A typical structure of </w:t>
       </w:r>
@@ -4641,45 +4707,25 @@
       <w:r>
         <w:t xml:space="preserve">Figure </w:t>
       </w:r>
-      <w:r>
-        <w:fldChar w:fldCharType="begin"/>
-      </w:r>
-      <w:r>
-        <w:instrText xml:space="preserve"> STYLEREF 1 \s </w:instrText>
-      </w:r>
-      <w:r>
-        <w:fldChar w:fldCharType="separate"/>
-      </w:r>
-      <w:r>
-        <w:rPr>
-          <w:noProof/>
-        </w:rPr>
-        <w:t>3</w:t>
-      </w:r>
-      <w:r>
-        <w:fldChar w:fldCharType="end"/>
-      </w:r>
+      <w:fldSimple w:instr=" STYLEREF 1 \s ">
+        <w:r>
+          <w:rPr>
+            <w:noProof/>
+          </w:rPr>
+          <w:t>3</w:t>
+        </w:r>
+      </w:fldSimple>
       <w:r>
         <w:noBreakHyphen/>
       </w:r>
-      <w:r>
-        <w:fldChar w:fldCharType="begin"/>
-      </w:r>
-      <w:r>
-        <w:instrText xml:space="preserve"> SEQ Figure \* ARABIC \s 1 </w:instrText>
-      </w:r>
-      <w:r>
-        <w:fldChar w:fldCharType="separate"/>
-      </w:r>
-      <w:r>
-        <w:rPr>
-          <w:noProof/>
-        </w:rPr>
-        <w:t>4</w:t>
-      </w:r>
-      <w:r>
-        <w:fldChar w:fldCharType="end"/>
-      </w:r>
+      <w:fldSimple w:instr=" SEQ Figure \* ARABIC \s 1 ">
+        <w:r>
+          <w:rPr>
+            <w:noProof/>
+          </w:rPr>
+          <w:t>4</w:t>
+        </w:r>
+      </w:fldSimple>
       <w:r>
         <w:t>: A typical structure of a subsumption architecture system</w:t>
       </w:r>
@@ -7955,7 +8001,7 @@
 </file>
 
 <file path=customXml/itemProps1.xml><?xml version="1.0" encoding="utf-8"?>
-<ds:datastoreItem xmlns:ds="http://schemas.openxmlformats.org/officeDocument/2006/customXml" ds:itemID="{F717BF82-FE97-F14C-986D-DA606E4671A7}">
+<ds:datastoreItem xmlns:ds="http://schemas.openxmlformats.org/officeDocument/2006/customXml" ds:itemID="{046A1AB5-A80F-D148-BA3D-1266BE0C8038}">
   <ds:schemaRefs>
     <ds:schemaRef ds:uri="http://schemas.openxmlformats.org/officeDocument/2006/bibliography"/>
   </ds:schemaRefs>

</xml_diff>